<commit_message>
Updated GDD adding shooting to the player
</commit_message>
<xml_diff>
--- a/AlientPlatformer(FP)_GDD.docx
+++ b/AlientPlatformer(FP)_GDD.docx
@@ -1,7 +1,11 @@
 
 <file path=word/document.xml><?xml version="1.0" encoding="utf-8"?>
 <w:document xmlns:wpc="http://schemas.microsoft.com/office/word/2010/wordprocessingCanvas" xmlns:mc="http://schemas.openxmlformats.org/markup-compatibility/2006" xmlns:o="urn:schemas-microsoft-com:office:office" xmlns:r="http://schemas.openxmlformats.org/officeDocument/2006/relationships" xmlns:m="http://schemas.openxmlformats.org/officeDocument/2006/math" xmlns:v="urn:schemas-microsoft-com:vml" xmlns:wp14="http://schemas.microsoft.com/office/word/2010/wordprocessingDrawing" xmlns:wp="http://schemas.openxmlformats.org/drawingml/2006/wordprocessingDrawing" xmlns:w10="urn:schemas-microsoft-com:office:word" xmlns:w="http://schemas.openxmlformats.org/wordprocessingml/2006/main" xmlns:w14="http://schemas.microsoft.com/office/word/2010/wordml" xmlns:w15="http://schemas.microsoft.com/office/word/2012/wordml" xmlns:wpg="http://schemas.microsoft.com/office/word/2010/wordprocessingGroup" xmlns:wpi="http://schemas.microsoft.com/office/word/2010/wordprocessingInk" xmlns:wne="http://schemas.microsoft.com/office/word/2006/wordml" xmlns:wps="http://schemas.microsoft.com/office/word/2010/wordprocessingShape" mc:Ignorable="w14 w15 wp14">
-  <w:background w:color="00B0F0"/>
+  <w:background w:color="FFFFFF">
+    <v:background id="_x0000_s1025" o:bwmode="white" o:targetscreensize="1024,768">
+      <v:fill r:id="rId8" o:title="b1.fw" recolor="t" type="frame"/>
+    </v:background>
+  </w:background>
   <w:body>
     <w:sdt>
       <w:sdtPr>
@@ -537,7 +541,7 @@
                                               <pic:cNvPicPr/>
                                             </pic:nvPicPr>
                                             <pic:blipFill>
-                                              <a:blip r:embed="rId12"/>
+                                              <a:blip r:embed="rId13"/>
                                               <a:stretch>
                                                 <a:fillRect/>
                                               </a:stretch>
@@ -580,7 +584,7 @@
                                               </pic:cNvPicPr>
                                             </pic:nvPicPr>
                                             <pic:blipFill>
-                                              <a:blip r:embed="rId13">
+                                              <a:blip r:embed="rId14">
                                                 <a:extLst>
                                                   <a:ext uri="{28A0092B-C50C-407E-A947-70E740481C1C}">
                                                     <a14:useLocalDpi xmlns:a14="http://schemas.microsoft.com/office/drawing/2010/main" val="0"/>
@@ -673,7 +677,7 @@
                                         <pic:cNvPicPr/>
                                       </pic:nvPicPr>
                                       <pic:blipFill>
-                                        <a:blip r:embed="rId14"/>
+                                        <a:blip r:embed="rId15"/>
                                         <a:stretch>
                                           <a:fillRect/>
                                         </a:stretch>
@@ -716,7 +720,7 @@
                                         </pic:cNvPicPr>
                                       </pic:nvPicPr>
                                       <pic:blipFill>
-                                        <a:blip r:embed="rId15">
+                                        <a:blip r:embed="rId16">
                                           <a:extLst>
                                             <a:ext uri="{28A0092B-C50C-407E-A947-70E740481C1C}">
                                               <a14:useLocalDpi xmlns:a14="http://schemas.microsoft.com/office/drawing/2010/main" val="0"/>
@@ -2032,40 +2036,38 @@
         </w:rPr>
         <w:br w:type="page"/>
       </w:r>
-      <w:bookmarkStart w:id="0" w:name="_GoBack"/>
+    </w:p>
+    <w:p>
+      <w:pPr>
+        <w:pStyle w:val="Heading1"/>
+        <w:rPr>
+          <w:b/>
+          <w:sz w:val="24"/>
+          <w:szCs w:val="24"/>
+          <w:u w:val="single"/>
+        </w:rPr>
+      </w:pPr>
+      <w:bookmarkStart w:id="0" w:name="_Toc468473618"/>
+      <w:r>
+        <w:rPr>
+          <w:b/>
+          <w:sz w:val="24"/>
+          <w:szCs w:val="24"/>
+          <w:u w:val="single"/>
+        </w:rPr>
+        <w:lastRenderedPageBreak/>
+        <w:t>Version History</w:t>
+      </w:r>
       <w:bookmarkEnd w:id="0"/>
     </w:p>
     <w:p>
       <w:pPr>
-        <w:pStyle w:val="Heading1"/>
-        <w:rPr>
-          <w:b/>
-          <w:sz w:val="24"/>
-          <w:szCs w:val="24"/>
-          <w:u w:val="single"/>
+        <w:rPr>
+          <w:sz w:val="24"/>
+          <w:szCs w:val="24"/>
         </w:rPr>
       </w:pPr>
-      <w:bookmarkStart w:id="1" w:name="_Toc468473618"/>
-      <w:r>
-        <w:rPr>
-          <w:b/>
-          <w:sz w:val="24"/>
-          <w:szCs w:val="24"/>
-          <w:u w:val="single"/>
-        </w:rPr>
-        <w:lastRenderedPageBreak/>
-        <w:t>Version History</w:t>
-      </w:r>
-      <w:bookmarkEnd w:id="1"/>
-    </w:p>
-    <w:p>
-      <w:pPr>
-        <w:rPr>
-          <w:sz w:val="24"/>
-          <w:szCs w:val="24"/>
-        </w:rPr>
-      </w:pPr>
-      <w:hyperlink r:id="rId16" w:history="1">
+      <w:hyperlink r:id="rId17" w:history="1">
         <w:r>
           <w:rPr>
             <w:rStyle w:val="Hyperlink"/>
@@ -2192,7 +2194,7 @@
           <w:szCs w:val="24"/>
         </w:rPr>
       </w:pPr>
-      <w:bookmarkStart w:id="2" w:name="_Toc468473619"/>
+      <w:bookmarkStart w:id="1" w:name="_Toc468473619"/>
       <w:r>
         <w:rPr>
           <w:b/>
@@ -2201,7 +2203,7 @@
         </w:rPr>
         <w:t>Detailed Game Description</w:t>
       </w:r>
-      <w:bookmarkEnd w:id="2"/>
+      <w:bookmarkEnd w:id="1"/>
     </w:p>
     <w:p>
       <w:pPr>
@@ -2321,7 +2323,7 @@
           <w:szCs w:val="24"/>
         </w:rPr>
       </w:pPr>
-      <w:bookmarkStart w:id="3" w:name="_Toc468473620"/>
+      <w:bookmarkStart w:id="2" w:name="_Toc468473620"/>
       <w:r>
         <w:rPr>
           <w:b/>
@@ -2330,7 +2332,7 @@
         </w:rPr>
         <w:t>Controls</w:t>
       </w:r>
-      <w:bookmarkEnd w:id="3"/>
+      <w:bookmarkEnd w:id="2"/>
     </w:p>
     <w:p>
       <w:pPr>
@@ -2442,7 +2444,7 @@
           <w:szCs w:val="24"/>
         </w:rPr>
       </w:pPr>
-      <w:bookmarkStart w:id="4" w:name="_Toc468473621"/>
+      <w:bookmarkStart w:id="3" w:name="_Toc468473621"/>
       <w:r>
         <w:rPr>
           <w:b/>
@@ -2459,7 +2461,7 @@
         </w:rPr>
         <w:t xml:space="preserve"> Sketch</w:t>
       </w:r>
-      <w:bookmarkEnd w:id="4"/>
+      <w:bookmarkEnd w:id="3"/>
     </w:p>
     <w:p>
       <w:pPr>
@@ -2503,7 +2505,7 @@
           <w:szCs w:val="24"/>
         </w:rPr>
       </w:pPr>
-      <w:bookmarkStart w:id="5" w:name="_Toc468473622"/>
+      <w:bookmarkStart w:id="4" w:name="_Toc468473622"/>
       <w:r>
         <w:rPr>
           <w:b/>
@@ -2511,6 +2513,31 @@
           <w:szCs w:val="24"/>
         </w:rPr>
         <w:t>Menu and Screen Descriptions</w:t>
+      </w:r>
+      <w:bookmarkEnd w:id="4"/>
+    </w:p>
+    <w:p>
+      <w:pPr>
+        <w:pStyle w:val="ListParagraph"/>
+        <w:numPr>
+          <w:ilvl w:val="0"/>
+          <w:numId w:val="1"/>
+        </w:numPr>
+        <w:outlineLvl w:val="0"/>
+        <w:rPr>
+          <w:b/>
+          <w:sz w:val="24"/>
+          <w:szCs w:val="24"/>
+        </w:rPr>
+      </w:pPr>
+      <w:bookmarkStart w:id="5" w:name="_Toc468473623"/>
+      <w:r>
+        <w:rPr>
+          <w:b/>
+          <w:sz w:val="24"/>
+          <w:szCs w:val="24"/>
+        </w:rPr>
+        <w:t>Levels</w:t>
       </w:r>
       <w:bookmarkEnd w:id="5"/>
     </w:p>
@@ -2528,49 +2555,24 @@
           <w:szCs w:val="24"/>
         </w:rPr>
       </w:pPr>
-      <w:bookmarkStart w:id="6" w:name="_Toc468473623"/>
+      <w:bookmarkStart w:id="6" w:name="_Toc468473624"/>
       <w:r>
         <w:rPr>
           <w:b/>
           <w:sz w:val="24"/>
           <w:szCs w:val="24"/>
         </w:rPr>
-        <w:t>Levels</w:t>
+        <w:t>Characters</w:t>
+      </w:r>
+      <w:r>
+        <w:rPr>
+          <w:b/>
+          <w:sz w:val="24"/>
+          <w:szCs w:val="24"/>
+        </w:rPr>
+        <w:t xml:space="preserve"> / Vehicles</w:t>
       </w:r>
       <w:bookmarkEnd w:id="6"/>
-    </w:p>
-    <w:p>
-      <w:pPr>
-        <w:pStyle w:val="ListParagraph"/>
-        <w:numPr>
-          <w:ilvl w:val="0"/>
-          <w:numId w:val="1"/>
-        </w:numPr>
-        <w:outlineLvl w:val="0"/>
-        <w:rPr>
-          <w:b/>
-          <w:sz w:val="24"/>
-          <w:szCs w:val="24"/>
-        </w:rPr>
-      </w:pPr>
-      <w:bookmarkStart w:id="7" w:name="_Toc468473624"/>
-      <w:r>
-        <w:rPr>
-          <w:b/>
-          <w:sz w:val="24"/>
-          <w:szCs w:val="24"/>
-        </w:rPr>
-        <w:t>Characters</w:t>
-      </w:r>
-      <w:r>
-        <w:rPr>
-          <w:b/>
-          <w:sz w:val="24"/>
-          <w:szCs w:val="24"/>
-        </w:rPr>
-        <w:t xml:space="preserve"> / Vehicles</w:t>
-      </w:r>
-      <w:bookmarkEnd w:id="7"/>
     </w:p>
     <w:p>
       <w:pPr>
@@ -2640,7 +2642,7 @@
           <w:szCs w:val="24"/>
         </w:rPr>
       </w:pPr>
-      <w:bookmarkStart w:id="8" w:name="_Toc468473625"/>
+      <w:bookmarkStart w:id="7" w:name="_Toc468473625"/>
       <w:r>
         <w:rPr>
           <w:b/>
@@ -2657,7 +2659,7 @@
         </w:rPr>
         <w:t>s</w:t>
       </w:r>
-      <w:bookmarkEnd w:id="8"/>
+      <w:bookmarkEnd w:id="7"/>
     </w:p>
     <w:p>
       <w:pPr>
@@ -2728,7 +2730,7 @@
           <w:szCs w:val="24"/>
         </w:rPr>
       </w:pPr>
-      <w:bookmarkStart w:id="9" w:name="_Toc468473626"/>
+      <w:bookmarkStart w:id="8" w:name="_Toc468473626"/>
       <w:r>
         <w:rPr>
           <w:b/>
@@ -2737,7 +2739,7 @@
         </w:rPr>
         <w:t>Weapons</w:t>
       </w:r>
-      <w:bookmarkEnd w:id="9"/>
+      <w:bookmarkEnd w:id="8"/>
     </w:p>
     <w:p>
       <w:pPr>
@@ -2753,7 +2755,7 @@
           <w:szCs w:val="24"/>
         </w:rPr>
       </w:pPr>
-      <w:bookmarkStart w:id="10" w:name="_Toc468473627"/>
+      <w:bookmarkStart w:id="9" w:name="_Toc468473627"/>
       <w:r>
         <w:rPr>
           <w:b/>
@@ -2762,7 +2764,7 @@
         </w:rPr>
         <w:t>Scripts</w:t>
       </w:r>
-      <w:bookmarkEnd w:id="10"/>
+      <w:bookmarkEnd w:id="9"/>
     </w:p>
     <w:p>
       <w:pPr>
@@ -3071,7 +3073,7 @@
           <w:szCs w:val="24"/>
         </w:rPr>
       </w:pPr>
-      <w:bookmarkStart w:id="11" w:name="_Toc468473628"/>
+      <w:bookmarkStart w:id="10" w:name="_Toc468473628"/>
       <w:r>
         <w:rPr>
           <w:b/>
@@ -3080,7 +3082,7 @@
         </w:rPr>
         <w:t>Scoring</w:t>
       </w:r>
-      <w:bookmarkEnd w:id="11"/>
+      <w:bookmarkEnd w:id="10"/>
     </w:p>
     <w:p>
       <w:pPr>
@@ -3149,7 +3151,7 @@
           <w:szCs w:val="24"/>
         </w:rPr>
       </w:pPr>
-      <w:bookmarkStart w:id="12" w:name="_Toc468473629"/>
+      <w:bookmarkStart w:id="11" w:name="_Toc468473629"/>
       <w:r>
         <w:rPr>
           <w:b/>
@@ -3166,7 +3168,7 @@
         </w:rPr>
         <w:t>Index</w:t>
       </w:r>
-      <w:bookmarkEnd w:id="12"/>
+      <w:bookmarkEnd w:id="11"/>
     </w:p>
     <w:p>
       <w:pPr>
@@ -3577,7 +3579,7 @@
           <w:szCs w:val="24"/>
         </w:rPr>
       </w:pPr>
-      <w:bookmarkStart w:id="13" w:name="_Toc468473630"/>
+      <w:bookmarkStart w:id="12" w:name="_Toc468473630"/>
       <w:r>
         <w:rPr>
           <w:b/>
@@ -3602,7 +3604,7 @@
         </w:rPr>
         <w:t>Index</w:t>
       </w:r>
-      <w:bookmarkEnd w:id="13"/>
+      <w:bookmarkEnd w:id="12"/>
     </w:p>
     <w:p>
       <w:pPr>
@@ -4009,10 +4011,10 @@
       </w:pPr>
     </w:p>
     <w:sectPr>
-      <w:headerReference w:type="even" r:id="rId17"/>
-      <w:headerReference w:type="default" r:id="rId18"/>
-      <w:footerReference w:type="even" r:id="rId19"/>
-      <w:footerReference w:type="default" r:id="rId20"/>
+      <w:headerReference w:type="even" r:id="rId18"/>
+      <w:headerReference w:type="default" r:id="rId19"/>
+      <w:footerReference w:type="even" r:id="rId20"/>
+      <w:footerReference w:type="default" r:id="rId21"/>
       <w:pgSz w:w="12240" w:h="15840"/>
       <w:pgMar w:top="1440" w:right="1440" w:bottom="1440" w:left="1440" w:header="720" w:footer="720" w:gutter="0"/>
       <w:pgBorders w:offsetFrom="page">
@@ -5531,7 +5533,12 @@
 </file>
 
 <file path=customXml/item2.xml><?xml version="1.0" encoding="utf-8"?>
-<ct:contentTypeSchema xmlns:ct="http://schemas.microsoft.com/office/2006/metadata/contentType" xmlns:ma="http://schemas.microsoft.com/office/2006/metadata/properties/metaAttributes" ct:_="" ma:_="" ma:contentTypeName="TemplateFile" ma:contentTypeID="0x0101006EDDDB5EE6D98C44930B742096920B300400F5B6D36B3EF94B4E9A635CDF2A18F5B8" ma:contentTypeVersion="33" ma:contentTypeDescription="Create a new document." ma:contentTypeScope="" ma:versionID="37d3ec2b48d53e45b233ad8f52fe1b11"/>
+<?mso-contentType ?>
+<FormTemplates xmlns="http://schemas.microsoft.com/sharepoint/v3/contenttype/forms">
+  <Display>DocumentLibraryForm</Display>
+  <Edit>AssetEditForm</Edit>
+  <New>DocumentLibraryForm</New>
+</FormTemplates>
 </file>
 
 <file path=customXml/item3.xml><?xml version="1.0" encoding="utf-8"?>
@@ -5539,12 +5546,7 @@
 </file>
 
 <file path=customXml/item4.xml><?xml version="1.0" encoding="utf-8"?>
-<?mso-contentType ?>
-<FormTemplates xmlns="http://schemas.microsoft.com/sharepoint/v3/contenttype/forms">
-  <Display>DocumentLibraryForm</Display>
-  <Edit>AssetEditForm</Edit>
-  <New>DocumentLibraryForm</New>
-</FormTemplates>
+<ct:contentTypeSchema xmlns:ct="http://schemas.microsoft.com/office/2006/metadata/contentType" xmlns:ma="http://schemas.microsoft.com/office/2006/metadata/properties/metaAttributes" ct:_="" ma:_="" ma:contentTypeName="TemplateFile" ma:contentTypeID="0x0101006EDDDB5EE6D98C44930B742096920B300400F5B6D36B3EF94B4E9A635CDF2A18F5B8" ma:contentTypeVersion="33" ma:contentTypeDescription="Create a new document." ma:contentTypeScope="" ma:versionID="37d3ec2b48d53e45b233ad8f52fe1b11"/>
 </file>
 
 <file path=customXml/item5.xml><?xml version="1.0" encoding="utf-8"?>
@@ -5560,10 +5562,9 @@
 </file>
 
 <file path=customXml/itemProps2.xml><?xml version="1.0" encoding="utf-8"?>
-<ds:datastoreItem xmlns:ds="http://schemas.openxmlformats.org/officeDocument/2006/customXml" ds:itemID="{F9F1F569-4C10-4968-8575-367736BE939A}">
+<ds:datastoreItem xmlns:ds="http://schemas.openxmlformats.org/officeDocument/2006/customXml" ds:itemID="{DF8A6096-AC3C-41A5-9CB9-998E1823050B}">
   <ds:schemaRefs>
-    <ds:schemaRef ds:uri="http://schemas.microsoft.com/office/2006/metadata/contentType"/>
-    <ds:schemaRef ds:uri="http://schemas.microsoft.com/office/2006/metadata/properties/metaAttributes"/>
+    <ds:schemaRef ds:uri="http://schemas.microsoft.com/sharepoint/v3/contenttype/forms"/>
   </ds:schemaRefs>
 </ds:datastoreItem>
 </file>
@@ -5578,15 +5579,16 @@
 </file>
 
 <file path=customXml/itemProps4.xml><?xml version="1.0" encoding="utf-8"?>
-<ds:datastoreItem xmlns:ds="http://schemas.openxmlformats.org/officeDocument/2006/customXml" ds:itemID="{DF8A6096-AC3C-41A5-9CB9-998E1823050B}">
+<ds:datastoreItem xmlns:ds="http://schemas.openxmlformats.org/officeDocument/2006/customXml" ds:itemID="{F9F1F569-4C10-4968-8575-367736BE939A}">
   <ds:schemaRefs>
-    <ds:schemaRef ds:uri="http://schemas.microsoft.com/sharepoint/v3/contenttype/forms"/>
+    <ds:schemaRef ds:uri="http://schemas.microsoft.com/office/2006/metadata/contentType"/>
+    <ds:schemaRef ds:uri="http://schemas.microsoft.com/office/2006/metadata/properties/metaAttributes"/>
   </ds:schemaRefs>
 </ds:datastoreItem>
 </file>
 
 <file path=customXml/itemProps5.xml><?xml version="1.0" encoding="utf-8"?>
-<ds:datastoreItem xmlns:ds="http://schemas.openxmlformats.org/officeDocument/2006/customXml" ds:itemID="{4EC3EAD1-2052-4BED-90E3-AF8BF056FE38}">
+<ds:datastoreItem xmlns:ds="http://schemas.openxmlformats.org/officeDocument/2006/customXml" ds:itemID="{7CBE363B-260D-4EAC-B0C0-BC5A507F136C}">
   <ds:schemaRefs>
     <ds:schemaRef ds:uri="http://schemas.openxmlformats.org/officeDocument/2006/bibliography"/>
   </ds:schemaRefs>

</xml_diff>

<commit_message>
Final GDD updates for Part1
</commit_message>
<xml_diff>
--- a/AlientPlatformer(FP)_GDD.docx
+++ b/AlientPlatformer(FP)_GDD.docx
@@ -3,7 +3,7 @@
 <w:document xmlns:wpc="http://schemas.microsoft.com/office/word/2010/wordprocessingCanvas" xmlns:mc="http://schemas.openxmlformats.org/markup-compatibility/2006" xmlns:o="urn:schemas-microsoft-com:office:office" xmlns:r="http://schemas.openxmlformats.org/officeDocument/2006/relationships" xmlns:m="http://schemas.openxmlformats.org/officeDocument/2006/math" xmlns:v="urn:schemas-microsoft-com:vml" xmlns:wp14="http://schemas.microsoft.com/office/word/2010/wordprocessingDrawing" xmlns:wp="http://schemas.openxmlformats.org/drawingml/2006/wordprocessingDrawing" xmlns:w10="urn:schemas-microsoft-com:office:word" xmlns:w="http://schemas.openxmlformats.org/wordprocessingml/2006/main" xmlns:w14="http://schemas.microsoft.com/office/word/2010/wordml" xmlns:w15="http://schemas.microsoft.com/office/word/2012/wordml" xmlns:wpg="http://schemas.microsoft.com/office/word/2010/wordprocessingGroup" xmlns:wpi="http://schemas.microsoft.com/office/word/2010/wordprocessingInk" xmlns:wne="http://schemas.microsoft.com/office/word/2006/wordml" xmlns:wps="http://schemas.microsoft.com/office/word/2010/wordprocessingShape" mc:Ignorable="w14 w15 wp14">
   <w:background w:color="FFFFFF">
     <v:background id="_x0000_s1025" o:bwmode="white" o:targetscreensize="1024,768">
-      <v:fill r:id="rId8" o:title="b1.fw" recolor="t" type="frame"/>
+      <v:fill r:id="rId8" o:title="b1" recolor="t" type="frame"/>
     </v:background>
   </w:background>
   <w:body>
@@ -903,7 +903,7 @@
           <w:r>
             <w:fldChar w:fldCharType="separate"/>
           </w:r>
-          <w:hyperlink w:anchor="_Toc468473618" w:history="1">
+          <w:hyperlink w:anchor="_Toc468628244" w:history="1">
             <w:r>
               <w:rPr>
                 <w:rStyle w:val="Hyperlink"/>
@@ -931,7 +931,7 @@
                 <w:noProof/>
                 <w:webHidden/>
               </w:rPr>
-              <w:instrText xml:space="preserve"> PAGEREF _Toc468473618 \h </w:instrText>
+              <w:instrText xml:space="preserve"> PAGEREF _Toc468628244 \h </w:instrText>
             </w:r>
             <w:r>
               <w:rPr>
@@ -974,7 +974,7 @@
               <w:lang w:eastAsia="en-CA"/>
             </w:rPr>
           </w:pPr>
-          <w:hyperlink w:anchor="_Toc468473619" w:history="1">
+          <w:hyperlink w:anchor="_Toc468628245" w:history="1">
             <w:r>
               <w:rPr>
                 <w:rStyle w:val="Hyperlink"/>
@@ -1017,7 +1017,7 @@
                 <w:noProof/>
                 <w:webHidden/>
               </w:rPr>
-              <w:instrText xml:space="preserve"> PAGEREF _Toc468473619 \h </w:instrText>
+              <w:instrText xml:space="preserve"> PAGEREF _Toc468628245 \h </w:instrText>
             </w:r>
             <w:r>
               <w:rPr>
@@ -1060,7 +1060,7 @@
               <w:lang w:eastAsia="en-CA"/>
             </w:rPr>
           </w:pPr>
-          <w:hyperlink w:anchor="_Toc468473620" w:history="1">
+          <w:hyperlink w:anchor="_Toc468628246" w:history="1">
             <w:r>
               <w:rPr>
                 <w:rStyle w:val="Hyperlink"/>
@@ -1104,7 +1104,7 @@
                 <w:noProof/>
                 <w:webHidden/>
               </w:rPr>
-              <w:instrText xml:space="preserve"> PAGEREF _Toc468473620 \h </w:instrText>
+              <w:instrText xml:space="preserve"> PAGEREF _Toc468628246 \h </w:instrText>
             </w:r>
             <w:r>
               <w:rPr>
@@ -1147,7 +1147,7 @@
               <w:lang w:eastAsia="en-CA"/>
             </w:rPr>
           </w:pPr>
-          <w:hyperlink w:anchor="_Toc468473621" w:history="1">
+          <w:hyperlink w:anchor="_Toc468628247" w:history="1">
             <w:r>
               <w:rPr>
                 <w:rStyle w:val="Hyperlink"/>
@@ -1191,7 +1191,7 @@
                 <w:noProof/>
                 <w:webHidden/>
               </w:rPr>
-              <w:instrText xml:space="preserve"> PAGEREF _Toc468473621 \h </w:instrText>
+              <w:instrText xml:space="preserve"> PAGEREF _Toc468628247 \h </w:instrText>
             </w:r>
             <w:r>
               <w:rPr>
@@ -1234,7 +1234,7 @@
               <w:lang w:eastAsia="en-CA"/>
             </w:rPr>
           </w:pPr>
-          <w:hyperlink w:anchor="_Toc468473622" w:history="1">
+          <w:hyperlink w:anchor="_Toc468628248" w:history="1">
             <w:r>
               <w:rPr>
                 <w:rStyle w:val="Hyperlink"/>
@@ -1277,7 +1277,7 @@
                 <w:noProof/>
                 <w:webHidden/>
               </w:rPr>
-              <w:instrText xml:space="preserve"> PAGEREF _Toc468473622 \h </w:instrText>
+              <w:instrText xml:space="preserve"> PAGEREF _Toc468628248 \h </w:instrText>
             </w:r>
             <w:r>
               <w:rPr>
@@ -1297,7 +1297,7 @@
                 <w:noProof/>
                 <w:webHidden/>
               </w:rPr>
-              <w:t>3</w:t>
+              <w:t>4</w:t>
             </w:r>
             <w:r>
               <w:rPr>
@@ -1320,7 +1320,7 @@
               <w:lang w:eastAsia="en-CA"/>
             </w:rPr>
           </w:pPr>
-          <w:hyperlink w:anchor="_Toc468473623" w:history="1">
+          <w:hyperlink w:anchor="_Toc468628249" w:history="1">
             <w:r>
               <w:rPr>
                 <w:rStyle w:val="Hyperlink"/>
@@ -1363,7 +1363,7 @@
                 <w:noProof/>
                 <w:webHidden/>
               </w:rPr>
-              <w:instrText xml:space="preserve"> PAGEREF _Toc468473623 \h </w:instrText>
+              <w:instrText xml:space="preserve"> PAGEREF _Toc468628249 \h </w:instrText>
             </w:r>
             <w:r>
               <w:rPr>
@@ -1383,7 +1383,7 @@
                 <w:noProof/>
                 <w:webHidden/>
               </w:rPr>
-              <w:t>3</w:t>
+              <w:t>4</w:t>
             </w:r>
             <w:r>
               <w:rPr>
@@ -1406,7 +1406,7 @@
               <w:lang w:eastAsia="en-CA"/>
             </w:rPr>
           </w:pPr>
-          <w:hyperlink w:anchor="_Toc468473624" w:history="1">
+          <w:hyperlink w:anchor="_Toc468628250" w:history="1">
             <w:r>
               <w:rPr>
                 <w:rStyle w:val="Hyperlink"/>
@@ -1449,7 +1449,7 @@
                 <w:noProof/>
                 <w:webHidden/>
               </w:rPr>
-              <w:instrText xml:space="preserve"> PAGEREF _Toc468473624 \h </w:instrText>
+              <w:instrText xml:space="preserve"> PAGEREF _Toc468628250 \h </w:instrText>
             </w:r>
             <w:r>
               <w:rPr>
@@ -1469,7 +1469,7 @@
                 <w:noProof/>
                 <w:webHidden/>
               </w:rPr>
-              <w:t>3</w:t>
+              <w:t>4</w:t>
             </w:r>
             <w:r>
               <w:rPr>
@@ -1492,7 +1492,7 @@
               <w:lang w:eastAsia="en-CA"/>
             </w:rPr>
           </w:pPr>
-          <w:hyperlink w:anchor="_Toc468473625" w:history="1">
+          <w:hyperlink w:anchor="_Toc468628251" w:history="1">
             <w:r>
               <w:rPr>
                 <w:rStyle w:val="Hyperlink"/>
@@ -1535,7 +1535,7 @@
                 <w:noProof/>
                 <w:webHidden/>
               </w:rPr>
-              <w:instrText xml:space="preserve"> PAGEREF _Toc468473625 \h </w:instrText>
+              <w:instrText xml:space="preserve"> PAGEREF _Toc468628251 \h </w:instrText>
             </w:r>
             <w:r>
               <w:rPr>
@@ -1555,7 +1555,7 @@
                 <w:noProof/>
                 <w:webHidden/>
               </w:rPr>
-              <w:t>3</w:t>
+              <w:t>4</w:t>
             </w:r>
             <w:r>
               <w:rPr>
@@ -1578,7 +1578,7 @@
               <w:lang w:eastAsia="en-CA"/>
             </w:rPr>
           </w:pPr>
-          <w:hyperlink w:anchor="_Toc468473626" w:history="1">
+          <w:hyperlink w:anchor="_Toc468628252" w:history="1">
             <w:r>
               <w:rPr>
                 <w:rStyle w:val="Hyperlink"/>
@@ -1621,7 +1621,7 @@
                 <w:noProof/>
                 <w:webHidden/>
               </w:rPr>
-              <w:instrText xml:space="preserve"> PAGEREF _Toc468473626 \h </w:instrText>
+              <w:instrText xml:space="preserve"> PAGEREF _Toc468628252 \h </w:instrText>
             </w:r>
             <w:r>
               <w:rPr>
@@ -1641,7 +1641,7 @@
                 <w:noProof/>
                 <w:webHidden/>
               </w:rPr>
-              <w:t>3</w:t>
+              <w:t>5</w:t>
             </w:r>
             <w:r>
               <w:rPr>
@@ -1664,7 +1664,7 @@
               <w:lang w:eastAsia="en-CA"/>
             </w:rPr>
           </w:pPr>
-          <w:hyperlink w:anchor="_Toc468473627" w:history="1">
+          <w:hyperlink w:anchor="_Toc468628253" w:history="1">
             <w:r>
               <w:rPr>
                 <w:rStyle w:val="Hyperlink"/>
@@ -1707,7 +1707,7 @@
                 <w:noProof/>
                 <w:webHidden/>
               </w:rPr>
-              <w:instrText xml:space="preserve"> PAGEREF _Toc468473627 \h </w:instrText>
+              <w:instrText xml:space="preserve"> PAGEREF _Toc468628253 \h </w:instrText>
             </w:r>
             <w:r>
               <w:rPr>
@@ -1727,7 +1727,7 @@
                 <w:noProof/>
                 <w:webHidden/>
               </w:rPr>
-              <w:t>3</w:t>
+              <w:t>5</w:t>
             </w:r>
             <w:r>
               <w:rPr>
@@ -1750,7 +1750,7 @@
               <w:lang w:eastAsia="en-CA"/>
             </w:rPr>
           </w:pPr>
-          <w:hyperlink w:anchor="_Toc468473628" w:history="1">
+          <w:hyperlink w:anchor="_Toc468628254" w:history="1">
             <w:r>
               <w:rPr>
                 <w:rStyle w:val="Hyperlink"/>
@@ -1794,7 +1794,7 @@
                 <w:noProof/>
                 <w:webHidden/>
               </w:rPr>
-              <w:instrText xml:space="preserve"> PAGEREF _Toc468473628 \h </w:instrText>
+              <w:instrText xml:space="preserve"> PAGEREF _Toc468628254 \h </w:instrText>
             </w:r>
             <w:r>
               <w:rPr>
@@ -1814,7 +1814,7 @@
                 <w:noProof/>
                 <w:webHidden/>
               </w:rPr>
-              <w:t>4</w:t>
+              <w:t>5</w:t>
             </w:r>
             <w:r>
               <w:rPr>
@@ -1837,7 +1837,7 @@
               <w:lang w:eastAsia="en-CA"/>
             </w:rPr>
           </w:pPr>
-          <w:hyperlink w:anchor="_Toc468473629" w:history="1">
+          <w:hyperlink w:anchor="_Toc468628255" w:history="1">
             <w:r>
               <w:rPr>
                 <w:rStyle w:val="Hyperlink"/>
@@ -1880,7 +1880,7 @@
                 <w:noProof/>
                 <w:webHidden/>
               </w:rPr>
-              <w:instrText xml:space="preserve"> PAGEREF _Toc468473629 \h </w:instrText>
+              <w:instrText xml:space="preserve"> PAGEREF _Toc468628255 \h </w:instrText>
             </w:r>
             <w:r>
               <w:rPr>
@@ -1900,7 +1900,7 @@
                 <w:noProof/>
                 <w:webHidden/>
               </w:rPr>
-              <w:t>4</w:t>
+              <w:t>5</w:t>
             </w:r>
             <w:r>
               <w:rPr>
@@ -1923,7 +1923,7 @@
               <w:lang w:eastAsia="en-CA"/>
             </w:rPr>
           </w:pPr>
-          <w:hyperlink w:anchor="_Toc468473630" w:history="1">
+          <w:hyperlink w:anchor="_Toc468628256" w:history="1">
             <w:r>
               <w:rPr>
                 <w:rStyle w:val="Hyperlink"/>
@@ -1966,7 +1966,7 @@
                 <w:noProof/>
                 <w:webHidden/>
               </w:rPr>
-              <w:instrText xml:space="preserve"> PAGEREF _Toc468473630 \h </w:instrText>
+              <w:instrText xml:space="preserve"> PAGEREF _Toc468628256 \h </w:instrText>
             </w:r>
             <w:r>
               <w:rPr>
@@ -1986,7 +1986,7 @@
                 <w:noProof/>
                 <w:webHidden/>
               </w:rPr>
-              <w:t>4</w:t>
+              <w:t>5</w:t>
             </w:r>
             <w:r>
               <w:rPr>
@@ -2036,6 +2036,8 @@
         </w:rPr>
         <w:br w:type="page"/>
       </w:r>
+      <w:bookmarkStart w:id="0" w:name="_GoBack"/>
+      <w:bookmarkEnd w:id="0"/>
     </w:p>
     <w:p>
       <w:pPr>
@@ -2047,7 +2049,7 @@
           <w:u w:val="single"/>
         </w:rPr>
       </w:pPr>
-      <w:bookmarkStart w:id="0" w:name="_Toc468473618"/>
+      <w:bookmarkStart w:id="1" w:name="_Toc468628244"/>
       <w:r>
         <w:rPr>
           <w:b/>
@@ -2058,7 +2060,7 @@
         <w:lastRenderedPageBreak/>
         <w:t>Version History</w:t>
       </w:r>
-      <w:bookmarkEnd w:id="0"/>
+      <w:bookmarkEnd w:id="1"/>
     </w:p>
     <w:p>
       <w:pPr>
@@ -2085,6 +2087,47 @@
           <w:szCs w:val="24"/>
         </w:rPr>
       </w:pPr>
+      <w:r>
+        <w:rPr>
+          <w:noProof/>
+          <w:lang w:eastAsia="en-CA"/>
+        </w:rPr>
+        <w:drawing>
+          <wp:inline distT="0" distB="0" distL="0" distR="0" wp14:anchorId="35A71333" wp14:editId="24A4930C">
+            <wp:extent cx="5943600" cy="2671445"/>
+            <wp:effectExtent l="0" t="0" r="0" b="0"/>
+            <wp:docPr id="6" name="Picture 6"/>
+            <wp:cNvGraphicFramePr>
+              <a:graphicFrameLocks xmlns:a="http://schemas.openxmlformats.org/drawingml/2006/main" noChangeAspect="1"/>
+            </wp:cNvGraphicFramePr>
+            <a:graphic xmlns:a="http://schemas.openxmlformats.org/drawingml/2006/main">
+              <a:graphicData uri="http://schemas.openxmlformats.org/drawingml/2006/picture">
+                <pic:pic xmlns:pic="http://schemas.openxmlformats.org/drawingml/2006/picture">
+                  <pic:nvPicPr>
+                    <pic:cNvPr id="1" name=""/>
+                    <pic:cNvPicPr/>
+                  </pic:nvPicPr>
+                  <pic:blipFill>
+                    <a:blip r:embed="rId18"/>
+                    <a:stretch>
+                      <a:fillRect/>
+                    </a:stretch>
+                  </pic:blipFill>
+                  <pic:spPr>
+                    <a:xfrm>
+                      <a:off x="0" y="0"/>
+                      <a:ext cx="5943600" cy="2671445"/>
+                    </a:xfrm>
+                    <a:prstGeom prst="rect">
+                      <a:avLst/>
+                    </a:prstGeom>
+                  </pic:spPr>
+                </pic:pic>
+              </a:graphicData>
+            </a:graphic>
+          </wp:inline>
+        </w:drawing>
+      </w:r>
     </w:p>
     <w:p>
       <w:pPr>
@@ -2194,7 +2237,7 @@
           <w:szCs w:val="24"/>
         </w:rPr>
       </w:pPr>
-      <w:bookmarkStart w:id="1" w:name="_Toc468473619"/>
+      <w:bookmarkStart w:id="2" w:name="_Toc468628245"/>
       <w:r>
         <w:rPr>
           <w:b/>
@@ -2203,7 +2246,7 @@
         </w:rPr>
         <w:t>Detailed Game Description</w:t>
       </w:r>
-      <w:bookmarkEnd w:id="1"/>
+      <w:bookmarkEnd w:id="2"/>
     </w:p>
     <w:p>
       <w:pPr>
@@ -2323,7 +2366,7 @@
           <w:szCs w:val="24"/>
         </w:rPr>
       </w:pPr>
-      <w:bookmarkStart w:id="2" w:name="_Toc468473620"/>
+      <w:bookmarkStart w:id="3" w:name="_Toc468628246"/>
       <w:r>
         <w:rPr>
           <w:b/>
@@ -2332,7 +2375,7 @@
         </w:rPr>
         <w:t>Controls</w:t>
       </w:r>
-      <w:bookmarkEnd w:id="2"/>
+      <w:bookmarkEnd w:id="3"/>
     </w:p>
     <w:p>
       <w:pPr>
@@ -2444,7 +2487,7 @@
           <w:szCs w:val="24"/>
         </w:rPr>
       </w:pPr>
-      <w:bookmarkStart w:id="3" w:name="_Toc468473621"/>
+      <w:bookmarkStart w:id="4" w:name="_Toc468628247"/>
       <w:r>
         <w:rPr>
           <w:b/>
@@ -2461,7 +2504,7 @@
         </w:rPr>
         <w:t xml:space="preserve"> Sketch</w:t>
       </w:r>
-      <w:bookmarkEnd w:id="3"/>
+      <w:bookmarkEnd w:id="4"/>
     </w:p>
     <w:p>
       <w:pPr>
@@ -2471,6 +2514,67 @@
           <w:szCs w:val="24"/>
         </w:rPr>
       </w:pPr>
+      <w:r>
+        <w:rPr>
+          <w:i/>
+          <w:noProof/>
+          <w:sz w:val="24"/>
+          <w:szCs w:val="24"/>
+          <w:lang w:eastAsia="en-CA"/>
+        </w:rPr>
+        <w:lastRenderedPageBreak/>
+        <w:drawing>
+          <wp:inline distT="0" distB="0" distL="0" distR="0">
+            <wp:extent cx="5059680" cy="2792453"/>
+            <wp:effectExtent l="0" t="0" r="7620" b="8255"/>
+            <wp:docPr id="3" name="Picture 3" descr="C:\Users\Jason\AppData\Local\Microsoft\Windows\Temporary Internet Files\Content.Outlook\2U3JF1OL\20161204_151113.jpg"/>
+            <wp:cNvGraphicFramePr>
+              <a:graphicFrameLocks xmlns:a="http://schemas.openxmlformats.org/drawingml/2006/main" noChangeAspect="1"/>
+            </wp:cNvGraphicFramePr>
+            <a:graphic xmlns:a="http://schemas.openxmlformats.org/drawingml/2006/main">
+              <a:graphicData uri="http://schemas.openxmlformats.org/drawingml/2006/picture">
+                <pic:pic xmlns:pic="http://schemas.openxmlformats.org/drawingml/2006/picture">
+                  <pic:nvPicPr>
+                    <pic:cNvPr id="0" name="Picture 1" descr="C:\Users\Jason\AppData\Local\Microsoft\Windows\Temporary Internet Files\Content.Outlook\2U3JF1OL\20161204_151113.jpg"/>
+                    <pic:cNvPicPr>
+                      <a:picLocks noChangeAspect="1" noChangeArrowheads="1"/>
+                    </pic:cNvPicPr>
+                  </pic:nvPicPr>
+                  <pic:blipFill rotWithShape="1">
+                    <a:blip r:embed="rId19" cstate="print">
+                      <a:extLst>
+                        <a:ext uri="{28A0092B-C50C-407E-A947-70E740481C1C}">
+                          <a14:useLocalDpi xmlns:a14="http://schemas.microsoft.com/office/drawing/2010/main" val="0"/>
+                        </a:ext>
+                      </a:extLst>
+                    </a:blip>
+                    <a:srcRect l="14361" r="11524" b="27294"/>
+                    <a:stretch/>
+                  </pic:blipFill>
+                  <pic:spPr bwMode="auto">
+                    <a:xfrm>
+                      <a:off x="0" y="0"/>
+                      <a:ext cx="5066262" cy="2796085"/>
+                    </a:xfrm>
+                    <a:prstGeom prst="rect">
+                      <a:avLst/>
+                    </a:prstGeom>
+                    <a:noFill/>
+                    <a:ln>
+                      <a:noFill/>
+                    </a:ln>
+                    <a:extLst>
+                      <a:ext uri="{53640926-AAD7-44D8-BBD7-CCE9431645EC}">
+                        <a14:shadowObscured xmlns:a14="http://schemas.microsoft.com/office/drawing/2010/main"/>
+                      </a:ext>
+                    </a:extLst>
+                  </pic:spPr>
+                </pic:pic>
+              </a:graphicData>
+            </a:graphic>
+          </wp:inline>
+        </w:drawing>
+      </w:r>
     </w:p>
     <w:p>
       <w:pPr>
@@ -2480,6 +2584,66 @@
           <w:szCs w:val="24"/>
         </w:rPr>
       </w:pPr>
+      <w:r>
+        <w:rPr>
+          <w:i/>
+          <w:noProof/>
+          <w:sz w:val="24"/>
+          <w:szCs w:val="24"/>
+          <w:lang w:eastAsia="en-CA"/>
+        </w:rPr>
+        <w:drawing>
+          <wp:inline distT="0" distB="0" distL="0" distR="0">
+            <wp:extent cx="5097780" cy="2960832"/>
+            <wp:effectExtent l="0" t="0" r="7620" b="0"/>
+            <wp:docPr id="5" name="Picture 5" descr="C:\Users\Jason\AppData\Local\Microsoft\Windows\Temporary Internet Files\Content.Outlook\2U3JF1OL\20161204_151130.jpg"/>
+            <wp:cNvGraphicFramePr>
+              <a:graphicFrameLocks xmlns:a="http://schemas.openxmlformats.org/drawingml/2006/main" noChangeAspect="1"/>
+            </wp:cNvGraphicFramePr>
+            <a:graphic xmlns:a="http://schemas.openxmlformats.org/drawingml/2006/main">
+              <a:graphicData uri="http://schemas.openxmlformats.org/drawingml/2006/picture">
+                <pic:pic xmlns:pic="http://schemas.openxmlformats.org/drawingml/2006/picture">
+                  <pic:nvPicPr>
+                    <pic:cNvPr id="0" name="Picture 2" descr="C:\Users\Jason\AppData\Local\Microsoft\Windows\Temporary Internet Files\Content.Outlook\2U3JF1OL\20161204_151130.jpg"/>
+                    <pic:cNvPicPr>
+                      <a:picLocks noChangeAspect="1" noChangeArrowheads="1"/>
+                    </pic:cNvPicPr>
+                  </pic:nvPicPr>
+                  <pic:blipFill rotWithShape="1">
+                    <a:blip r:embed="rId20" cstate="print">
+                      <a:extLst>
+                        <a:ext uri="{28A0092B-C50C-407E-A947-70E740481C1C}">
+                          <a14:useLocalDpi xmlns:a14="http://schemas.microsoft.com/office/drawing/2010/main" val="0"/>
+                        </a:ext>
+                      </a:extLst>
+                    </a:blip>
+                    <a:srcRect l="7950" t="6155" r="15885" b="15213"/>
+                    <a:stretch/>
+                  </pic:blipFill>
+                  <pic:spPr bwMode="auto">
+                    <a:xfrm>
+                      <a:off x="0" y="0"/>
+                      <a:ext cx="5103716" cy="2964280"/>
+                    </a:xfrm>
+                    <a:prstGeom prst="rect">
+                      <a:avLst/>
+                    </a:prstGeom>
+                    <a:noFill/>
+                    <a:ln>
+                      <a:noFill/>
+                    </a:ln>
+                    <a:extLst>
+                      <a:ext uri="{53640926-AAD7-44D8-BBD7-CCE9431645EC}">
+                        <a14:shadowObscured xmlns:a14="http://schemas.microsoft.com/office/drawing/2010/main"/>
+                      </a:ext>
+                    </a:extLst>
+                  </pic:spPr>
+                </pic:pic>
+              </a:graphicData>
+            </a:graphic>
+          </wp:inline>
+        </w:drawing>
+      </w:r>
     </w:p>
     <w:p>
       <w:pPr>
@@ -2505,7 +2669,7 @@
           <w:szCs w:val="24"/>
         </w:rPr>
       </w:pPr>
-      <w:bookmarkStart w:id="4" w:name="_Toc468473622"/>
+      <w:bookmarkStart w:id="5" w:name="_Toc468628248"/>
       <w:r>
         <w:rPr>
           <w:b/>
@@ -2513,31 +2677,6 @@
           <w:szCs w:val="24"/>
         </w:rPr>
         <w:t>Menu and Screen Descriptions</w:t>
-      </w:r>
-      <w:bookmarkEnd w:id="4"/>
-    </w:p>
-    <w:p>
-      <w:pPr>
-        <w:pStyle w:val="ListParagraph"/>
-        <w:numPr>
-          <w:ilvl w:val="0"/>
-          <w:numId w:val="1"/>
-        </w:numPr>
-        <w:outlineLvl w:val="0"/>
-        <w:rPr>
-          <w:b/>
-          <w:sz w:val="24"/>
-          <w:szCs w:val="24"/>
-        </w:rPr>
-      </w:pPr>
-      <w:bookmarkStart w:id="5" w:name="_Toc468473623"/>
-      <w:r>
-        <w:rPr>
-          <w:b/>
-          <w:sz w:val="24"/>
-          <w:szCs w:val="24"/>
-        </w:rPr>
-        <w:t>Levels</w:t>
       </w:r>
       <w:bookmarkEnd w:id="5"/>
     </w:p>
@@ -2555,13 +2694,38 @@
           <w:szCs w:val="24"/>
         </w:rPr>
       </w:pPr>
-      <w:bookmarkStart w:id="6" w:name="_Toc468473624"/>
+      <w:bookmarkStart w:id="6" w:name="_Toc468628249"/>
       <w:r>
         <w:rPr>
           <w:b/>
           <w:sz w:val="24"/>
           <w:szCs w:val="24"/>
         </w:rPr>
+        <w:t>Levels</w:t>
+      </w:r>
+      <w:bookmarkEnd w:id="6"/>
+    </w:p>
+    <w:p>
+      <w:pPr>
+        <w:pStyle w:val="ListParagraph"/>
+        <w:numPr>
+          <w:ilvl w:val="0"/>
+          <w:numId w:val="1"/>
+        </w:numPr>
+        <w:outlineLvl w:val="0"/>
+        <w:rPr>
+          <w:b/>
+          <w:sz w:val="24"/>
+          <w:szCs w:val="24"/>
+        </w:rPr>
+      </w:pPr>
+      <w:bookmarkStart w:id="7" w:name="_Toc468628250"/>
+      <w:r>
+        <w:rPr>
+          <w:b/>
+          <w:sz w:val="24"/>
+          <w:szCs w:val="24"/>
+        </w:rPr>
         <w:t>Characters</w:t>
       </w:r>
       <w:r>
@@ -2572,7 +2736,7 @@
         </w:rPr>
         <w:t xml:space="preserve"> / Vehicles</w:t>
       </w:r>
-      <w:bookmarkEnd w:id="6"/>
+      <w:bookmarkEnd w:id="7"/>
     </w:p>
     <w:p>
       <w:pPr>
@@ -2642,7 +2806,7 @@
           <w:szCs w:val="24"/>
         </w:rPr>
       </w:pPr>
-      <w:bookmarkStart w:id="7" w:name="_Toc468473625"/>
+      <w:bookmarkStart w:id="8" w:name="_Toc468628251"/>
       <w:r>
         <w:rPr>
           <w:b/>
@@ -2659,7 +2823,7 @@
         </w:rPr>
         <w:t>s</w:t>
       </w:r>
-      <w:bookmarkEnd w:id="7"/>
+      <w:bookmarkEnd w:id="8"/>
     </w:p>
     <w:p>
       <w:pPr>
@@ -2730,16 +2894,17 @@
           <w:szCs w:val="24"/>
         </w:rPr>
       </w:pPr>
-      <w:bookmarkStart w:id="8" w:name="_Toc468473626"/>
+      <w:bookmarkStart w:id="9" w:name="_Toc468628252"/>
       <w:r>
         <w:rPr>
           <w:b/>
           <w:sz w:val="24"/>
           <w:szCs w:val="24"/>
         </w:rPr>
+        <w:lastRenderedPageBreak/>
         <w:t>Weapons</w:t>
       </w:r>
-      <w:bookmarkEnd w:id="8"/>
+      <w:bookmarkEnd w:id="9"/>
     </w:p>
     <w:p>
       <w:pPr>
@@ -2755,7 +2920,7 @@
           <w:szCs w:val="24"/>
         </w:rPr>
       </w:pPr>
-      <w:bookmarkStart w:id="9" w:name="_Toc468473627"/>
+      <w:bookmarkStart w:id="10" w:name="_Toc468628253"/>
       <w:r>
         <w:rPr>
           <w:b/>
@@ -2764,7 +2929,7 @@
         </w:rPr>
         <w:t>Scripts</w:t>
       </w:r>
-      <w:bookmarkEnd w:id="9"/>
+      <w:bookmarkEnd w:id="10"/>
     </w:p>
     <w:p>
       <w:pPr>
@@ -3073,7 +3238,7 @@
           <w:szCs w:val="24"/>
         </w:rPr>
       </w:pPr>
-      <w:bookmarkStart w:id="10" w:name="_Toc468473628"/>
+      <w:bookmarkStart w:id="11" w:name="_Toc468628254"/>
       <w:r>
         <w:rPr>
           <w:b/>
@@ -3082,7 +3247,7 @@
         </w:rPr>
         <w:t>Scoring</w:t>
       </w:r>
-      <w:bookmarkEnd w:id="10"/>
+      <w:bookmarkEnd w:id="11"/>
     </w:p>
     <w:p>
       <w:pPr>
@@ -3151,7 +3316,7 @@
           <w:szCs w:val="24"/>
         </w:rPr>
       </w:pPr>
-      <w:bookmarkStart w:id="11" w:name="_Toc468473629"/>
+      <w:bookmarkStart w:id="12" w:name="_Toc468628255"/>
       <w:r>
         <w:rPr>
           <w:b/>
@@ -3168,7 +3333,7 @@
         </w:rPr>
         <w:t>Index</w:t>
       </w:r>
-      <w:bookmarkEnd w:id="11"/>
+      <w:bookmarkEnd w:id="12"/>
     </w:p>
     <w:p>
       <w:pPr>
@@ -3579,7 +3744,7 @@
           <w:szCs w:val="24"/>
         </w:rPr>
       </w:pPr>
-      <w:bookmarkStart w:id="12" w:name="_Toc468473630"/>
+      <w:bookmarkStart w:id="13" w:name="_Toc468628256"/>
       <w:r>
         <w:rPr>
           <w:b/>
@@ -3604,7 +3769,7 @@
         </w:rPr>
         <w:t>Index</w:t>
       </w:r>
-      <w:bookmarkEnd w:id="12"/>
+      <w:bookmarkEnd w:id="13"/>
     </w:p>
     <w:p>
       <w:pPr>
@@ -4011,10 +4176,10 @@
       </w:pPr>
     </w:p>
     <w:sectPr>
-      <w:headerReference w:type="even" r:id="rId18"/>
-      <w:headerReference w:type="default" r:id="rId19"/>
-      <w:footerReference w:type="even" r:id="rId20"/>
-      <w:footerReference w:type="default" r:id="rId21"/>
+      <w:headerReference w:type="even" r:id="rId21"/>
+      <w:headerReference w:type="default" r:id="rId22"/>
+      <w:footerReference w:type="even" r:id="rId23"/>
+      <w:footerReference w:type="default" r:id="rId24"/>
       <w:pgSz w:w="12240" w:h="15840"/>
       <w:pgMar w:top="1440" w:right="1440" w:bottom="1440" w:left="1440" w:header="720" w:footer="720" w:gutter="0"/>
       <w:pgBorders w:offsetFrom="page">
@@ -4101,7 +4266,7 @@
         <w:rFonts w:asciiTheme="majorHAnsi" w:hAnsiTheme="majorHAnsi"/>
         <w:noProof/>
       </w:rPr>
-      <w:t>2</w:t>
+      <w:t>4</w:t>
     </w:r>
     <w:r>
       <w:rPr>
@@ -4176,7 +4341,7 @@
         <w:rFonts w:asciiTheme="majorHAnsi" w:hAnsiTheme="majorHAnsi"/>
         <w:noProof/>
       </w:rPr>
-      <w:t>3</w:t>
+      <w:t>5</w:t>
     </w:r>
     <w:r>
       <w:rPr>
@@ -5533,12 +5698,7 @@
 </file>
 
 <file path=customXml/item2.xml><?xml version="1.0" encoding="utf-8"?>
-<?mso-contentType ?>
-<FormTemplates xmlns="http://schemas.microsoft.com/sharepoint/v3/contenttype/forms">
-  <Display>DocumentLibraryForm</Display>
-  <Edit>AssetEditForm</Edit>
-  <New>DocumentLibraryForm</New>
-</FormTemplates>
+<ct:contentTypeSchema xmlns:ct="http://schemas.microsoft.com/office/2006/metadata/contentType" xmlns:ma="http://schemas.microsoft.com/office/2006/metadata/properties/metaAttributes" ct:_="" ma:_="" ma:contentTypeName="TemplateFile" ma:contentTypeID="0x0101006EDDDB5EE6D98C44930B742096920B300400F5B6D36B3EF94B4E9A635CDF2A18F5B8" ma:contentTypeVersion="33" ma:contentTypeDescription="Create a new document." ma:contentTypeScope="" ma:versionID="37d3ec2b48d53e45b233ad8f52fe1b11"/>
 </file>
 
 <file path=customXml/item3.xml><?xml version="1.0" encoding="utf-8"?>
@@ -5546,7 +5706,12 @@
 </file>
 
 <file path=customXml/item4.xml><?xml version="1.0" encoding="utf-8"?>
-<ct:contentTypeSchema xmlns:ct="http://schemas.microsoft.com/office/2006/metadata/contentType" xmlns:ma="http://schemas.microsoft.com/office/2006/metadata/properties/metaAttributes" ct:_="" ma:_="" ma:contentTypeName="TemplateFile" ma:contentTypeID="0x0101006EDDDB5EE6D98C44930B742096920B300400F5B6D36B3EF94B4E9A635CDF2A18F5B8" ma:contentTypeVersion="33" ma:contentTypeDescription="Create a new document." ma:contentTypeScope="" ma:versionID="37d3ec2b48d53e45b233ad8f52fe1b11"/>
+<?mso-contentType ?>
+<FormTemplates xmlns="http://schemas.microsoft.com/sharepoint/v3/contenttype/forms">
+  <Display>DocumentLibraryForm</Display>
+  <Edit>AssetEditForm</Edit>
+  <New>DocumentLibraryForm</New>
+</FormTemplates>
 </file>
 
 <file path=customXml/item5.xml><?xml version="1.0" encoding="utf-8"?>
@@ -5562,9 +5727,10 @@
 </file>
 
 <file path=customXml/itemProps2.xml><?xml version="1.0" encoding="utf-8"?>
-<ds:datastoreItem xmlns:ds="http://schemas.openxmlformats.org/officeDocument/2006/customXml" ds:itemID="{DF8A6096-AC3C-41A5-9CB9-998E1823050B}">
+<ds:datastoreItem xmlns:ds="http://schemas.openxmlformats.org/officeDocument/2006/customXml" ds:itemID="{F9F1F569-4C10-4968-8575-367736BE939A}">
   <ds:schemaRefs>
-    <ds:schemaRef ds:uri="http://schemas.microsoft.com/sharepoint/v3/contenttype/forms"/>
+    <ds:schemaRef ds:uri="http://schemas.microsoft.com/office/2006/metadata/contentType"/>
+    <ds:schemaRef ds:uri="http://schemas.microsoft.com/office/2006/metadata/properties/metaAttributes"/>
   </ds:schemaRefs>
 </ds:datastoreItem>
 </file>
@@ -5579,16 +5745,15 @@
 </file>
 
 <file path=customXml/itemProps4.xml><?xml version="1.0" encoding="utf-8"?>
-<ds:datastoreItem xmlns:ds="http://schemas.openxmlformats.org/officeDocument/2006/customXml" ds:itemID="{F9F1F569-4C10-4968-8575-367736BE939A}">
+<ds:datastoreItem xmlns:ds="http://schemas.openxmlformats.org/officeDocument/2006/customXml" ds:itemID="{DF8A6096-AC3C-41A5-9CB9-998E1823050B}">
   <ds:schemaRefs>
-    <ds:schemaRef ds:uri="http://schemas.microsoft.com/office/2006/metadata/contentType"/>
-    <ds:schemaRef ds:uri="http://schemas.microsoft.com/office/2006/metadata/properties/metaAttributes"/>
+    <ds:schemaRef ds:uri="http://schemas.microsoft.com/sharepoint/v3/contenttype/forms"/>
   </ds:schemaRefs>
 </ds:datastoreItem>
 </file>
 
 <file path=customXml/itemProps5.xml><?xml version="1.0" encoding="utf-8"?>
-<ds:datastoreItem xmlns:ds="http://schemas.openxmlformats.org/officeDocument/2006/customXml" ds:itemID="{7CBE363B-260D-4EAC-B0C0-BC5A507F136C}">
+<ds:datastoreItem xmlns:ds="http://schemas.openxmlformats.org/officeDocument/2006/customXml" ds:itemID="{BEDDC2DC-7F72-446C-A359-6A5DA23D04FE}">
   <ds:schemaRefs>
     <ds:schemaRef ds:uri="http://schemas.openxmlformats.org/officeDocument/2006/bibliography"/>
   </ds:schemaRefs>

</xml_diff>